<commit_message>
original checked or unchecked with docx o1
</commit_message>
<xml_diff>
--- a/DocumentTemplate/English/Birth Certificate.docx
+++ b/DocumentTemplate/English/Birth Certificate.docx
@@ -476,35 +476,7 @@
                               <w:rPr>
                                 <w:rFonts w:ascii="Cambria" w:hAnsi="Cambria"/>
                               </w:rPr>
-                              <w:t xml:space="preserve">, </w:t>
-                            </w:r>
-                            <w:proofErr w:type="spellStart"/>
-                            <w:r>
-                              <w:rPr>
-                                <w:rFonts w:ascii="Cambria" w:hAnsi="Cambria"/>
-                              </w:rPr>
-                              <w:t>dated</w:t>
-                            </w:r>
-                            <w:proofErr w:type="spellEnd"/>
-                            <w:r>
-                              <w:rPr>
-                                <w:rFonts w:ascii="Cambria" w:hAnsi="Cambria"/>
-                              </w:rPr>
-                              <w:t xml:space="preserve"> </w:t>
-                            </w:r>
-                            <w:proofErr w:type="spellStart"/>
-                            <w:r>
-                              <w:rPr>
-                                <w:rFonts w:ascii="Cambria" w:hAnsi="Cambria"/>
-                              </w:rPr>
-                              <w:t>June</w:t>
-                            </w:r>
-                            <w:proofErr w:type="spellEnd"/>
-                            <w:r>
-                              <w:rPr>
-                                <w:rFonts w:ascii="Cambria" w:hAnsi="Cambria"/>
-                              </w:rPr>
-                              <w:t xml:space="preserve"> 27, 2013</w:t>
+                              <w:t>, dated June 27, 2013</w:t>
                             </w:r>
                           </w:p>
                           <w:p>
@@ -2013,17 +1985,7 @@
                 <w:szCs w:val="18"/>
                 <w:lang w:val="en-US"/>
               </w:rPr>
-              <w:t>I</w:t>
-            </w:r>
-            <w:proofErr w:type="gramStart"/>
-            <w:r>
-              <w:rPr>
-                <w:rFonts w:asciiTheme="minorHAnsi" w:hAnsiTheme="minorHAnsi" w:cs="Tahoma"/>
-                <w:sz w:val="18"/>
-                <w:szCs w:val="18"/>
-                <w:lang w:val="en-US"/>
-              </w:rPr>
-              <w:t xml:space="preserve">, </w:t>
+              <w:t xml:space="preserve">I, </w:t>
             </w:r>
             <w:r>
               <w:rPr>
@@ -2041,17 +2003,7 @@
                 <w:szCs w:val="18"/>
                 <w:lang w:val="en-US"/>
               </w:rPr>
-              <w:t>,</w:t>
-            </w:r>
-            <w:proofErr w:type="gramEnd"/>
-            <w:r>
-              <w:rPr>
-                <w:rFonts w:asciiTheme="minorHAnsi" w:hAnsiTheme="minorHAnsi" w:cs="Tahoma"/>
-                <w:sz w:val="18"/>
-                <w:szCs w:val="18"/>
-                <w:lang w:val="en-US"/>
-              </w:rPr>
-              <w:t xml:space="preserve"> state that I have attended the aforementioned delivery.  </w:t>
+              <w:t xml:space="preserve">, state that I have attended the aforementioned delivery.  </w:t>
             </w:r>
           </w:p>
           <w:p>
@@ -4754,8 +4706,10 @@
           <w:iCs/>
           <w:lang w:val="en-US" w:eastAsia="ar-SA"/>
         </w:rPr>
-        <w:t>True Copy of the Original</w:t>
+        <w:t>{o1}</w:t>
       </w:r>
+      <w:bookmarkStart w:id="0" w:name="_GoBack"/>
+      <w:bookmarkEnd w:id="0"/>
     </w:p>
     <w:p>
       <w:pPr>
@@ -4768,7 +4722,6 @@
           <w:lang w:val="en-US" w:eastAsia="ar-SA"/>
         </w:rPr>
       </w:pPr>
-      <w:bookmarkStart w:id="0" w:name="_GoBack"/>
       <w:r>
         <w:rPr>
           <w:rFonts w:asciiTheme="minorHAnsi" w:hAnsiTheme="minorHAnsi" w:cs="Traditional Arabic"/>
@@ -4868,7 +4821,6 @@
         </w:rPr>
         <w:tab/>
       </w:r>
-      <w:bookmarkEnd w:id="0"/>
       <w:r>
         <w:rPr>
           <w:rFonts w:asciiTheme="minorHAnsi" w:hAnsiTheme="minorHAnsi" w:cs="Traditional Arabic"/>

</xml_diff>